<commit_message>
update of day 2
</commit_message>
<xml_diff>
--- a/2020春季嵌入式系统课程设计实验-组号#11- 日志.docx
+++ b/2020春季嵌入式系统课程设计实验-组号#11- 日志.docx
@@ -397,6 +397,69 @@
                 <w:sz w:val="32"/>
                 <w:szCs w:val="28"/>
               </w:rPr>
+              <w:sym w:font="Wingdings 2" w:char="0052"/>
+            </w:r>
+            <w:r>
+              <w:rPr>
+                <w:rFonts w:ascii="微软雅黑" w:eastAsia="微软雅黑" w:hAnsi="微软雅黑" w:hint="eastAsia"/>
+                <w:b/>
+                <w:sz w:val="32"/>
+                <w:szCs w:val="28"/>
+              </w:rPr>
+              <w:t xml:space="preserve"> </w:t>
+            </w:r>
+            <w:r>
+              <w:rPr>
+                <w:rFonts w:ascii="微软雅黑" w:eastAsia="微软雅黑" w:hAnsi="微软雅黑" w:hint="eastAsia"/>
+                <w:b/>
+                <w:sz w:val="24"/>
+                <w:szCs w:val="28"/>
+              </w:rPr>
+              <w:t xml:space="preserve"> </w:t>
+            </w:r>
+            <w:r>
+              <w:rPr>
+                <w:rFonts w:ascii="微软雅黑" w:eastAsia="微软雅黑" w:hAnsi="微软雅黑"/>
+                <w:b/>
+                <w:sz w:val="24"/>
+                <w:szCs w:val="28"/>
+              </w:rPr>
+              <w:t xml:space="preserve">  </w:t>
+            </w:r>
+            <w:r>
+              <w:rPr>
+                <w:rFonts w:ascii="微软雅黑" w:eastAsia="微软雅黑" w:hAnsi="微软雅黑" w:hint="eastAsia"/>
+                <w:b/>
+                <w:sz w:val="24"/>
+                <w:szCs w:val="28"/>
+              </w:rPr>
+              <w:t>T·</w:t>
+            </w:r>
+            <w:r>
+              <w:rPr>
+                <w:rFonts w:ascii="微软雅黑" w:eastAsia="微软雅黑" w:hAnsi="微软雅黑" w:hint="eastAsia"/>
+                <w:b/>
+                <w:sz w:val="24"/>
+                <w:szCs w:val="28"/>
+              </w:rPr>
+              <w:t>I</w:t>
+            </w:r>
+            <w:r>
+              <w:rPr>
+                <w:rFonts w:ascii="微软雅黑" w:eastAsia="微软雅黑" w:hAnsi="微软雅黑"/>
+                <w:b/>
+                <w:sz w:val="24"/>
+                <w:szCs w:val="28"/>
+              </w:rPr>
+              <w:t>-3</w:t>
+            </w:r>
+            <w:r>
+              <w:rPr>
+                <w:rFonts w:ascii="微软雅黑" w:eastAsia="微软雅黑" w:hAnsi="微软雅黑" w:hint="eastAsia"/>
+                <w:b/>
+                <w:sz w:val="32"/>
+                <w:szCs w:val="28"/>
+              </w:rPr>
               <w:t>□</w:t>
             </w:r>
             <w:r>
@@ -424,7 +487,7 @@
                 <w:sz w:val="24"/>
                 <w:szCs w:val="28"/>
               </w:rPr>
-              <w:t>T·</w:t>
+              <w:t>E·</w:t>
             </w:r>
             <w:r>
               <w:rPr>
@@ -433,7 +496,7 @@
                 <w:sz w:val="24"/>
                 <w:szCs w:val="28"/>
               </w:rPr>
-              <w:t>I</w:t>
+              <w:t>II</w:t>
             </w:r>
             <w:r>
               <w:rPr>
@@ -442,7 +505,7 @@
                 <w:sz w:val="24"/>
                 <w:szCs w:val="28"/>
               </w:rPr>
-              <w:t>-3</w:t>
+              <w:t>-2</w:t>
             </w:r>
             <w:r>
               <w:rPr>
@@ -460,17 +523,18 @@
                 <w:sz w:val="24"/>
                 <w:szCs w:val="28"/>
               </w:rPr>
-              <w:t xml:space="preserve"> </w:t>
-            </w:r>
-            <w:r>
-              <w:rPr>
-                <w:rFonts w:ascii="微软雅黑" w:eastAsia="微软雅黑" w:hAnsi="微软雅黑"/>
+              <w:t xml:space="preserve">      任务实验名称：</w:t>
+            </w:r>
+            <w:r>
+              <w:rPr>
+                <w:rFonts w:ascii="微软雅黑" w:eastAsia="微软雅黑" w:hAnsi="微软雅黑" w:hint="eastAsia"/>
                 <w:b/>
                 <w:sz w:val="24"/>
                 <w:szCs w:val="28"/>
               </w:rPr>
-              <w:t xml:space="preserve">  </w:t>
-            </w:r>
+              <w:t>交通嵌入：未来电动物联车群</w:t>
+            </w:r>
+            <w:proofErr w:type="gramStart"/>
             <w:r>
               <w:rPr>
                 <w:rFonts w:ascii="微软雅黑" w:eastAsia="微软雅黑" w:hAnsi="微软雅黑" w:hint="eastAsia"/>
@@ -478,8 +542,9 @@
                 <w:sz w:val="24"/>
                 <w:szCs w:val="28"/>
               </w:rPr>
-              <w:t>E·</w:t>
-            </w:r>
+              <w:t>组规划</w:t>
+            </w:r>
+            <w:proofErr w:type="gramEnd"/>
             <w:r>
               <w:rPr>
                 <w:rFonts w:ascii="微软雅黑" w:eastAsia="微软雅黑" w:hAnsi="微软雅黑" w:hint="eastAsia"/>
@@ -487,34 +552,7 @@
                 <w:sz w:val="24"/>
                 <w:szCs w:val="28"/>
               </w:rPr>
-              <w:t>II</w:t>
-            </w:r>
-            <w:r>
-              <w:rPr>
-                <w:rFonts w:ascii="微软雅黑" w:eastAsia="微软雅黑" w:hAnsi="微软雅黑"/>
-                <w:b/>
-                <w:sz w:val="24"/>
-                <w:szCs w:val="28"/>
-              </w:rPr>
-              <w:t>-2</w:t>
-            </w:r>
-            <w:r>
-              <w:rPr>
-                <w:rFonts w:ascii="微软雅黑" w:eastAsia="微软雅黑" w:hAnsi="微软雅黑" w:hint="eastAsia"/>
-                <w:b/>
-                <w:sz w:val="32"/>
-                <w:szCs w:val="28"/>
-              </w:rPr>
-              <w:t>□</w:t>
-            </w:r>
-            <w:r>
-              <w:rPr>
-                <w:rFonts w:ascii="微软雅黑" w:eastAsia="微软雅黑" w:hAnsi="微软雅黑" w:hint="eastAsia"/>
-                <w:b/>
-                <w:sz w:val="24"/>
-                <w:szCs w:val="28"/>
-              </w:rPr>
-              <w:t xml:space="preserve">                 任务实验名称：</w:t>
+              <w:t>驾驶核</w:t>
             </w:r>
           </w:p>
         </w:tc>
@@ -679,8 +717,6 @@
               </w:rPr>
               <w:t>填写说明：</w:t>
             </w:r>
-            <w:bookmarkStart w:id="0" w:name="_GoBack"/>
-            <w:bookmarkEnd w:id="0"/>
           </w:p>
         </w:tc>
         <w:tc>
@@ -1034,6 +1070,102 @@
           </w:tcPr>
           <w:p>
             <w:pPr>
+              <w:numPr>
+                <w:ilvl w:val="0"/>
+                <w:numId w:val="2"/>
+              </w:numPr>
+              <w:jc w:val="left"/>
+              <w:rPr>
+                <w:rFonts w:ascii="微软雅黑" w:eastAsia="微软雅黑" w:hAnsi="微软雅黑"/>
+                <w:b/>
+                <w:sz w:val="18"/>
+                <w:szCs w:val="28"/>
+              </w:rPr>
+            </w:pPr>
+            <w:r>
+              <w:rPr>
+                <w:rFonts w:ascii="微软雅黑" w:eastAsia="微软雅黑" w:hAnsi="微软雅黑" w:hint="eastAsia"/>
+                <w:b/>
+                <w:sz w:val="18"/>
+                <w:szCs w:val="28"/>
+              </w:rPr>
+              <w:t>熟悉实验环境和实验箱</w:t>
+            </w:r>
+          </w:p>
+          <w:p>
+            <w:pPr>
+              <w:jc w:val="left"/>
+              <w:rPr>
+                <w:rFonts w:ascii="微软雅黑" w:eastAsia="微软雅黑" w:hAnsi="微软雅黑"/>
+                <w:b/>
+                <w:sz w:val="18"/>
+                <w:szCs w:val="28"/>
+              </w:rPr>
+            </w:pPr>
+            <w:r>
+              <w:rPr>
+                <w:rFonts w:ascii="微软雅黑" w:eastAsia="微软雅黑" w:hAnsi="微软雅黑" w:hint="eastAsia"/>
+                <w:b/>
+                <w:sz w:val="18"/>
+                <w:szCs w:val="28"/>
+              </w:rPr>
+              <w:t>2.</w:t>
+            </w:r>
+            <w:r>
+              <w:rPr>
+                <w:rFonts w:ascii="微软雅黑" w:eastAsia="微软雅黑" w:hAnsi="微软雅黑" w:hint="eastAsia"/>
+                <w:b/>
+                <w:sz w:val="18"/>
+                <w:szCs w:val="28"/>
+              </w:rPr>
+              <w:t>复习三种最小系统</w:t>
+            </w:r>
+          </w:p>
+          <w:p>
+            <w:pPr>
+              <w:jc w:val="left"/>
+              <w:rPr>
+                <w:rFonts w:ascii="微软雅黑" w:eastAsia="微软雅黑" w:hAnsi="微软雅黑"/>
+                <w:b/>
+                <w:sz w:val="18"/>
+                <w:szCs w:val="28"/>
+              </w:rPr>
+            </w:pPr>
+            <w:r>
+              <w:rPr>
+                <w:rFonts w:ascii="微软雅黑" w:eastAsia="微软雅黑" w:hAnsi="微软雅黑" w:hint="eastAsia"/>
+                <w:b/>
+                <w:sz w:val="18"/>
+                <w:szCs w:val="28"/>
+              </w:rPr>
+              <w:t>3.</w:t>
+            </w:r>
+            <w:r>
+              <w:rPr>
+                <w:rFonts w:ascii="微软雅黑" w:eastAsia="微软雅黑" w:hAnsi="微软雅黑"/>
+                <w:b/>
+                <w:sz w:val="18"/>
+                <w:szCs w:val="28"/>
+              </w:rPr>
+              <w:t xml:space="preserve"> </w:t>
+            </w:r>
+            <w:r>
+              <w:rPr>
+                <w:rFonts w:ascii="微软雅黑" w:eastAsia="微软雅黑" w:hAnsi="微软雅黑" w:hint="eastAsia"/>
+                <w:b/>
+                <w:sz w:val="18"/>
+                <w:szCs w:val="28"/>
+              </w:rPr>
+              <w:t>Android系统制备</w:t>
+            </w:r>
+          </w:p>
+        </w:tc>
+        <w:tc>
+          <w:tcPr>
+            <w:tcW w:w="2368" w:type="dxa"/>
+          </w:tcPr>
+          <w:p>
+            <w:pPr>
               <w:jc w:val="left"/>
               <w:rPr>
                 <w:rFonts w:ascii="微软雅黑" w:eastAsia="微软雅黑" w:hAnsi="微软雅黑"/>
@@ -1091,30 +1223,21 @@
             </w:r>
             <w:r>
               <w:rPr>
-                <w:rFonts w:ascii="微软雅黑" w:eastAsia="微软雅黑" w:hAnsi="微软雅黑" w:hint="eastAsia"/>
-                <w:b/>
-                <w:sz w:val="18"/>
-                <w:szCs w:val="28"/>
-              </w:rPr>
-              <w:t xml:space="preserve"> 改写</w:t>
-            </w:r>
-            <w:r>
-              <w:rPr>
-                <w:rFonts w:ascii="微软雅黑" w:eastAsia="微软雅黑" w:hAnsi="微软雅黑" w:hint="eastAsia"/>
-                <w:b/>
-                <w:sz w:val="18"/>
-                <w:szCs w:val="28"/>
-              </w:rPr>
-              <w:t>并编译</w:t>
-            </w:r>
-            <w:r>
-              <w:rPr>
-                <w:rFonts w:ascii="微软雅黑" w:eastAsia="微软雅黑" w:hAnsi="微软雅黑" w:hint="eastAsia"/>
-                <w:b/>
-                <w:sz w:val="18"/>
-                <w:szCs w:val="28"/>
-              </w:rPr>
-              <w:t>跑马灯程序</w:t>
+                <w:rFonts w:ascii="微软雅黑" w:eastAsia="微软雅黑" w:hAnsi="微软雅黑"/>
+                <w:b/>
+                <w:sz w:val="18"/>
+                <w:szCs w:val="28"/>
+              </w:rPr>
+              <w:t xml:space="preserve"> </w:t>
+            </w:r>
+            <w:r>
+              <w:rPr>
+                <w:rFonts w:ascii="微软雅黑" w:eastAsia="微软雅黑" w:hAnsi="微软雅黑" w:hint="eastAsia"/>
+                <w:b/>
+                <w:sz w:val="18"/>
+                <w:szCs w:val="28"/>
+              </w:rPr>
+              <w:t>裸机二进制程序烧入</w:t>
             </w:r>
           </w:p>
           <w:p>
@@ -1145,49 +1268,20 @@
               </w:rPr>
               <w:t xml:space="preserve"> </w:t>
             </w:r>
-          </w:p>
-          <w:p>
-            <w:pPr>
-              <w:jc w:val="left"/>
-              <w:rPr>
-                <w:rFonts w:ascii="微软雅黑" w:eastAsia="微软雅黑" w:hAnsi="微软雅黑" w:hint="eastAsia"/>
-                <w:b/>
-                <w:sz w:val="18"/>
-                <w:szCs w:val="28"/>
-              </w:rPr>
-            </w:pPr>
-            <w:r>
-              <w:rPr>
-                <w:rFonts w:ascii="微软雅黑" w:eastAsia="微软雅黑" w:hAnsi="微软雅黑" w:hint="eastAsia"/>
-                <w:b/>
-                <w:sz w:val="18"/>
-                <w:szCs w:val="28"/>
-              </w:rPr>
-              <w:t>4.</w:t>
-            </w:r>
-            <w:r>
-              <w:rPr>
-                <w:rFonts w:ascii="微软雅黑" w:eastAsia="微软雅黑" w:hAnsi="微软雅黑"/>
-                <w:b/>
-                <w:sz w:val="18"/>
-                <w:szCs w:val="28"/>
-              </w:rPr>
-              <w:t xml:space="preserve"> </w:t>
-            </w:r>
-            <w:r>
-              <w:rPr>
-                <w:rFonts w:ascii="微软雅黑" w:eastAsia="微软雅黑" w:hAnsi="微软雅黑" w:hint="eastAsia"/>
-                <w:b/>
-                <w:sz w:val="18"/>
-                <w:szCs w:val="28"/>
-              </w:rPr>
-              <w:t>阅读观看实验文档视频</w:t>
-            </w:r>
-          </w:p>
-        </w:tc>
-        <w:tc>
-          <w:tcPr>
-            <w:tcW w:w="2368" w:type="dxa"/>
+            <w:r>
+              <w:rPr>
+                <w:rFonts w:ascii="微软雅黑" w:eastAsia="微软雅黑" w:hAnsi="微软雅黑" w:hint="eastAsia"/>
+                <w:b/>
+                <w:sz w:val="18"/>
+                <w:szCs w:val="28"/>
+              </w:rPr>
+              <w:t>改写并编译跑马灯程序</w:t>
+            </w:r>
+          </w:p>
+        </w:tc>
+        <w:tc>
+          <w:tcPr>
+            <w:tcW w:w="2490" w:type="dxa"/>
           </w:tcPr>
           <w:p>
             <w:pPr>
@@ -1215,7 +1309,27 @@
                 <w:sz w:val="18"/>
                 <w:szCs w:val="28"/>
               </w:rPr>
-              <w:t>裸机二进制程序烧入</w:t>
+              <w:t>实验</w:t>
+            </w:r>
+            <w:proofErr w:type="gramStart"/>
+            <w:r>
+              <w:rPr>
+                <w:rFonts w:ascii="微软雅黑" w:eastAsia="微软雅黑" w:hAnsi="微软雅黑" w:hint="eastAsia"/>
+                <w:b/>
+                <w:sz w:val="18"/>
+                <w:szCs w:val="28"/>
+              </w:rPr>
+              <w:t>箱需要</w:t>
+            </w:r>
+            <w:proofErr w:type="gramEnd"/>
+            <w:r>
+              <w:rPr>
+                <w:rFonts w:ascii="微软雅黑" w:eastAsia="微软雅黑" w:hAnsi="微软雅黑" w:hint="eastAsia"/>
+                <w:b/>
+                <w:sz w:val="18"/>
+                <w:szCs w:val="28"/>
+              </w:rPr>
+              <w:t>进一步熟悉</w:t>
             </w:r>
           </w:p>
           <w:p>
@@ -1239,47 +1353,74 @@
             </w:r>
             <w:r>
               <w:rPr>
-                <w:rFonts w:ascii="微软雅黑" w:eastAsia="微软雅黑" w:hAnsi="微软雅黑"/>
-                <w:b/>
-                <w:sz w:val="18"/>
-                <w:szCs w:val="28"/>
-              </w:rPr>
-              <w:t xml:space="preserve"> </w:t>
-            </w:r>
-          </w:p>
-          <w:p>
-            <w:pPr>
-              <w:jc w:val="left"/>
-              <w:rPr>
-                <w:rFonts w:ascii="微软雅黑" w:eastAsia="微软雅黑" w:hAnsi="微软雅黑"/>
-                <w:b/>
-                <w:sz w:val="18"/>
-                <w:szCs w:val="28"/>
-              </w:rPr>
-            </w:pPr>
-            <w:r>
-              <w:rPr>
-                <w:rFonts w:ascii="微软雅黑" w:eastAsia="微软雅黑" w:hAnsi="微软雅黑" w:hint="eastAsia"/>
-                <w:b/>
-                <w:sz w:val="18"/>
-                <w:szCs w:val="28"/>
-              </w:rPr>
-              <w:t>3.</w:t>
-            </w:r>
-            <w:r>
-              <w:rPr>
-                <w:rFonts w:ascii="微软雅黑" w:eastAsia="微软雅黑" w:hAnsi="微软雅黑"/>
-                <w:b/>
-                <w:sz w:val="18"/>
-                <w:szCs w:val="28"/>
-              </w:rPr>
-              <w:t xml:space="preserve"> </w:t>
-            </w:r>
-          </w:p>
-        </w:tc>
-        <w:tc>
-          <w:tcPr>
-            <w:tcW w:w="2490" w:type="dxa"/>
+                <w:rFonts w:ascii="微软雅黑" w:eastAsia="微软雅黑" w:hAnsi="微软雅黑" w:hint="eastAsia"/>
+                <w:b/>
+                <w:sz w:val="18"/>
+                <w:szCs w:val="28"/>
+              </w:rPr>
+              <w:t>实验每一步要按流程规范进行</w:t>
+            </w:r>
+          </w:p>
+          <w:p>
+            <w:pPr>
+              <w:jc w:val="left"/>
+              <w:rPr>
+                <w:rFonts w:ascii="微软雅黑" w:eastAsia="微软雅黑" w:hAnsi="微软雅黑"/>
+                <w:b/>
+                <w:sz w:val="18"/>
+                <w:szCs w:val="28"/>
+              </w:rPr>
+            </w:pPr>
+            <w:r>
+              <w:rPr>
+                <w:rFonts w:ascii="微软雅黑" w:eastAsia="微软雅黑" w:hAnsi="微软雅黑" w:hint="eastAsia"/>
+                <w:b/>
+                <w:sz w:val="18"/>
+                <w:szCs w:val="28"/>
+              </w:rPr>
+              <w:t>3</w:t>
+            </w:r>
+            <w:r>
+              <w:rPr>
+                <w:rFonts w:ascii="微软雅黑" w:eastAsia="微软雅黑" w:hAnsi="微软雅黑"/>
+                <w:b/>
+                <w:sz w:val="18"/>
+                <w:szCs w:val="28"/>
+              </w:rPr>
+              <w:t>.</w:t>
+            </w:r>
+            <w:r>
+              <w:rPr>
+                <w:rFonts w:ascii="微软雅黑" w:eastAsia="微软雅黑" w:hAnsi="微软雅黑" w:hint="eastAsia"/>
+                <w:b/>
+                <w:sz w:val="18"/>
+                <w:szCs w:val="28"/>
+              </w:rPr>
+              <w:t>需要牢记实验箱b</w:t>
+            </w:r>
+            <w:r>
+              <w:rPr>
+                <w:rFonts w:ascii="微软雅黑" w:eastAsia="微软雅黑" w:hAnsi="微软雅黑"/>
+                <w:b/>
+                <w:sz w:val="18"/>
+                <w:szCs w:val="28"/>
+              </w:rPr>
+              <w:t>oot</w:t>
+            </w:r>
+            <w:r>
+              <w:rPr>
+                <w:rFonts w:ascii="微软雅黑" w:eastAsia="微软雅黑" w:hAnsi="微软雅黑" w:hint="eastAsia"/>
+                <w:b/>
+                <w:sz w:val="18"/>
+                <w:szCs w:val="28"/>
+              </w:rPr>
+              <w:t>顺序</w:t>
+            </w:r>
+          </w:p>
+        </w:tc>
+        <w:tc>
+          <w:tcPr>
+            <w:tcW w:w="2661" w:type="dxa"/>
           </w:tcPr>
           <w:p>
             <w:pPr>
@@ -1300,129 +1441,35 @@
               </w:rPr>
               <w:t>1.</w:t>
             </w:r>
-          </w:p>
-          <w:p>
-            <w:pPr>
-              <w:jc w:val="left"/>
-              <w:rPr>
-                <w:rFonts w:ascii="微软雅黑" w:eastAsia="微软雅黑" w:hAnsi="微软雅黑"/>
-                <w:b/>
-                <w:sz w:val="18"/>
-                <w:szCs w:val="28"/>
-              </w:rPr>
-            </w:pPr>
-            <w:r>
-              <w:rPr>
-                <w:rFonts w:ascii="微软雅黑" w:eastAsia="微软雅黑" w:hAnsi="微软雅黑" w:hint="eastAsia"/>
-                <w:b/>
-                <w:sz w:val="18"/>
-                <w:szCs w:val="28"/>
-              </w:rPr>
-              <w:t>2.</w:t>
-            </w:r>
-          </w:p>
-          <w:p>
-            <w:pPr>
-              <w:jc w:val="left"/>
-              <w:rPr>
-                <w:rFonts w:ascii="微软雅黑" w:eastAsia="微软雅黑" w:hAnsi="微软雅黑"/>
-                <w:b/>
-                <w:sz w:val="18"/>
-                <w:szCs w:val="28"/>
-              </w:rPr>
-            </w:pPr>
-            <w:r>
-              <w:rPr>
-                <w:rFonts w:ascii="微软雅黑" w:eastAsia="微软雅黑" w:hAnsi="微软雅黑" w:hint="eastAsia"/>
-                <w:b/>
-                <w:sz w:val="18"/>
-                <w:szCs w:val="28"/>
-              </w:rPr>
-              <w:t>3</w:t>
-            </w:r>
-            <w:r>
-              <w:rPr>
-                <w:rFonts w:ascii="微软雅黑" w:eastAsia="微软雅黑" w:hAnsi="微软雅黑"/>
-                <w:b/>
-                <w:sz w:val="18"/>
-                <w:szCs w:val="28"/>
-              </w:rPr>
-              <w:t>.</w:t>
-            </w:r>
-          </w:p>
-        </w:tc>
-        <w:tc>
-          <w:tcPr>
-            <w:tcW w:w="2661" w:type="dxa"/>
-          </w:tcPr>
-          <w:p>
-            <w:pPr>
-              <w:jc w:val="left"/>
-              <w:rPr>
-                <w:rFonts w:ascii="微软雅黑" w:eastAsia="微软雅黑" w:hAnsi="微软雅黑"/>
-                <w:b/>
-                <w:sz w:val="18"/>
-                <w:szCs w:val="28"/>
-              </w:rPr>
-            </w:pPr>
-            <w:r>
-              <w:rPr>
-                <w:rFonts w:ascii="微软雅黑" w:eastAsia="微软雅黑" w:hAnsi="微软雅黑" w:hint="eastAsia"/>
-                <w:b/>
-                <w:sz w:val="18"/>
-                <w:szCs w:val="28"/>
-              </w:rPr>
-              <w:t>1.</w:t>
-            </w:r>
-          </w:p>
-          <w:p>
-            <w:pPr>
-              <w:jc w:val="left"/>
-              <w:rPr>
-                <w:rFonts w:ascii="微软雅黑" w:eastAsia="微软雅黑" w:hAnsi="微软雅黑"/>
-                <w:b/>
-                <w:sz w:val="18"/>
-                <w:szCs w:val="28"/>
-              </w:rPr>
-            </w:pPr>
-            <w:r>
-              <w:rPr>
-                <w:rFonts w:ascii="微软雅黑" w:eastAsia="微软雅黑" w:hAnsi="微软雅黑" w:hint="eastAsia"/>
-                <w:b/>
-                <w:sz w:val="18"/>
-                <w:szCs w:val="28"/>
-              </w:rPr>
-              <w:t>2.</w:t>
-            </w:r>
-          </w:p>
-          <w:p>
-            <w:pPr>
-              <w:jc w:val="left"/>
-              <w:rPr>
-                <w:rFonts w:ascii="微软雅黑" w:eastAsia="微软雅黑" w:hAnsi="微软雅黑"/>
-                <w:b/>
-                <w:sz w:val="18"/>
-                <w:szCs w:val="28"/>
-              </w:rPr>
-            </w:pPr>
-            <w:r>
-              <w:rPr>
-                <w:rFonts w:ascii="微软雅黑" w:eastAsia="微软雅黑" w:hAnsi="微软雅黑" w:hint="eastAsia"/>
-                <w:b/>
-                <w:sz w:val="18"/>
-                <w:szCs w:val="28"/>
-              </w:rPr>
-              <w:t>3</w:t>
-            </w:r>
-            <w:r>
-              <w:rPr>
-                <w:rFonts w:ascii="微软雅黑" w:eastAsia="微软雅黑" w:hAnsi="微软雅黑"/>
-                <w:b/>
-                <w:sz w:val="18"/>
-                <w:szCs w:val="28"/>
-              </w:rPr>
-              <w:t>.</w:t>
-            </w:r>
+            <w:r>
+              <w:rPr>
+                <w:rFonts w:ascii="微软雅黑" w:eastAsia="微软雅黑" w:hAnsi="微软雅黑" w:hint="eastAsia"/>
+                <w:b/>
+                <w:sz w:val="18"/>
+                <w:szCs w:val="28"/>
+              </w:rPr>
+              <w:t xml:space="preserve"> 重点A</w:t>
+            </w:r>
+            <w:r>
+              <w:rPr>
+                <w:rFonts w:ascii="微软雅黑" w:eastAsia="微软雅黑" w:hAnsi="微软雅黑"/>
+                <w:b/>
+                <w:sz w:val="18"/>
+                <w:szCs w:val="28"/>
+              </w:rPr>
+              <w:t>ndroid</w:t>
+            </w:r>
+            <w:proofErr w:type="gramStart"/>
+            <w:r>
+              <w:rPr>
+                <w:rFonts w:ascii="微软雅黑" w:eastAsia="微软雅黑" w:hAnsi="微软雅黑" w:hint="eastAsia"/>
+                <w:b/>
+                <w:sz w:val="18"/>
+                <w:szCs w:val="28"/>
+              </w:rPr>
+              <w:t>系统烧写</w:t>
+            </w:r>
+            <w:proofErr w:type="gramEnd"/>
           </w:p>
         </w:tc>
         <w:tc>
@@ -1495,7 +1542,23 @@
                 <w:szCs w:val="28"/>
                 <w:u w:val="single"/>
               </w:rPr>
-              <w:t xml:space="preserve">  </w:t>
+              <w:t xml:space="preserve"> </w:t>
+            </w:r>
+            <w:r>
+              <w:rPr>
+                <w:rFonts w:ascii="微软雅黑" w:eastAsia="微软雅黑" w:hAnsi="微软雅黑" w:hint="eastAsia"/>
+                <w:szCs w:val="28"/>
+                <w:u w:val="single"/>
+              </w:rPr>
+              <w:t>9</w:t>
+            </w:r>
+            <w:r>
+              <w:rPr>
+                <w:rFonts w:ascii="微软雅黑" w:eastAsia="微软雅黑" w:hAnsi="微软雅黑" w:hint="eastAsia"/>
+                <w:szCs w:val="28"/>
+                <w:u w:val="single"/>
+              </w:rPr>
+              <w:t xml:space="preserve"> </w:t>
             </w:r>
             <w:r>
               <w:rPr>
@@ -1510,7 +1573,23 @@
                 <w:szCs w:val="28"/>
                 <w:u w:val="single"/>
               </w:rPr>
-              <w:t xml:space="preserve">  </w:t>
+              <w:t xml:space="preserve"> </w:t>
+            </w:r>
+            <w:r>
+              <w:rPr>
+                <w:rFonts w:ascii="微软雅黑" w:eastAsia="微软雅黑" w:hAnsi="微软雅黑" w:hint="eastAsia"/>
+                <w:szCs w:val="28"/>
+                <w:u w:val="single"/>
+              </w:rPr>
+              <w:t>1</w:t>
+            </w:r>
+            <w:r>
+              <w:rPr>
+                <w:rFonts w:ascii="微软雅黑" w:eastAsia="微软雅黑" w:hAnsi="微软雅黑" w:hint="eastAsia"/>
+                <w:szCs w:val="28"/>
+                <w:u w:val="single"/>
+              </w:rPr>
+              <w:t xml:space="preserve"> </w:t>
             </w:r>
             <w:r>
               <w:rPr>
@@ -1648,6 +1727,8 @@
               </w:rPr>
               <w:t>反省总结</w:t>
             </w:r>
+            <w:bookmarkStart w:id="0" w:name="_GoBack"/>
+            <w:bookmarkEnd w:id="0"/>
           </w:p>
         </w:tc>
         <w:tc>
@@ -1755,6 +1836,181 @@
               </w:rPr>
               <w:t>1.</w:t>
             </w:r>
+            <w:r>
+              <w:rPr>
+                <w:rFonts w:ascii="微软雅黑" w:eastAsia="微软雅黑" w:hAnsi="微软雅黑" w:hint="eastAsia"/>
+                <w:b/>
+                <w:sz w:val="18"/>
+                <w:szCs w:val="28"/>
+              </w:rPr>
+              <w:t>学习</w:t>
+            </w:r>
+            <w:r>
+              <w:rPr>
+                <w:rFonts w:ascii="微软雅黑" w:eastAsia="微软雅黑" w:hAnsi="微软雅黑" w:hint="eastAsia"/>
+                <w:b/>
+                <w:sz w:val="18"/>
+                <w:szCs w:val="28"/>
+              </w:rPr>
+              <w:t>安卓应用安装</w:t>
+            </w:r>
+            <w:r>
+              <w:rPr>
+                <w:rFonts w:ascii="微软雅黑" w:eastAsia="微软雅黑" w:hAnsi="微软雅黑" w:hint="eastAsia"/>
+                <w:b/>
+                <w:sz w:val="18"/>
+                <w:szCs w:val="28"/>
+              </w:rPr>
+              <w:t>及应用组合</w:t>
+            </w:r>
+          </w:p>
+          <w:p>
+            <w:pPr>
+              <w:jc w:val="left"/>
+              <w:rPr>
+                <w:rFonts w:ascii="微软雅黑" w:eastAsia="微软雅黑" w:hAnsi="微软雅黑"/>
+                <w:b/>
+                <w:sz w:val="18"/>
+                <w:szCs w:val="28"/>
+              </w:rPr>
+            </w:pPr>
+            <w:r>
+              <w:rPr>
+                <w:rFonts w:ascii="微软雅黑" w:eastAsia="微软雅黑" w:hAnsi="微软雅黑" w:hint="eastAsia"/>
+                <w:b/>
+                <w:sz w:val="18"/>
+                <w:szCs w:val="28"/>
+              </w:rPr>
+              <w:t>2.学习去年优秀作业和g</w:t>
+            </w:r>
+            <w:r>
+              <w:rPr>
+                <w:rFonts w:ascii="微软雅黑" w:eastAsia="微软雅黑" w:hAnsi="微软雅黑"/>
+                <w:b/>
+                <w:sz w:val="18"/>
+                <w:szCs w:val="28"/>
+              </w:rPr>
+              <w:t>it</w:t>
+            </w:r>
+            <w:r>
+              <w:rPr>
+                <w:rFonts w:ascii="微软雅黑" w:eastAsia="微软雅黑" w:hAnsi="微软雅黑" w:hint="eastAsia"/>
+                <w:b/>
+                <w:sz w:val="18"/>
+                <w:szCs w:val="28"/>
+              </w:rPr>
+              <w:t>使用</w:t>
+            </w:r>
+          </w:p>
+          <w:p>
+            <w:pPr>
+              <w:jc w:val="left"/>
+              <w:rPr>
+                <w:rFonts w:ascii="微软雅黑" w:eastAsia="微软雅黑" w:hAnsi="微软雅黑"/>
+                <w:b/>
+                <w:sz w:val="18"/>
+                <w:szCs w:val="28"/>
+              </w:rPr>
+            </w:pPr>
+            <w:r>
+              <w:rPr>
+                <w:rFonts w:ascii="微软雅黑" w:eastAsia="微软雅黑" w:hAnsi="微软雅黑" w:hint="eastAsia"/>
+                <w:b/>
+                <w:sz w:val="18"/>
+                <w:szCs w:val="28"/>
+              </w:rPr>
+              <w:t>3.一起</w:t>
+            </w:r>
+            <w:r>
+              <w:rPr>
+                <w:rFonts w:ascii="微软雅黑" w:eastAsia="微软雅黑" w:hAnsi="微软雅黑" w:hint="eastAsia"/>
+                <w:b/>
+                <w:sz w:val="18"/>
+                <w:szCs w:val="28"/>
+              </w:rPr>
+              <w:t>讨论</w:t>
+            </w:r>
+            <w:r>
+              <w:rPr>
+                <w:rFonts w:ascii="微软雅黑" w:eastAsia="微软雅黑" w:hAnsi="微软雅黑" w:hint="eastAsia"/>
+                <w:b/>
+                <w:sz w:val="18"/>
+                <w:szCs w:val="28"/>
+              </w:rPr>
+              <w:t>，结合实验</w:t>
+            </w:r>
+            <w:proofErr w:type="gramStart"/>
+            <w:r>
+              <w:rPr>
+                <w:rFonts w:ascii="微软雅黑" w:eastAsia="微软雅黑" w:hAnsi="微软雅黑" w:hint="eastAsia"/>
+                <w:b/>
+                <w:sz w:val="18"/>
+                <w:szCs w:val="28"/>
+              </w:rPr>
+              <w:t>箱修改</w:t>
+            </w:r>
+            <w:proofErr w:type="gramEnd"/>
+            <w:r>
+              <w:rPr>
+                <w:rFonts w:ascii="微软雅黑" w:eastAsia="微软雅黑" w:hAnsi="微软雅黑" w:hint="eastAsia"/>
+                <w:b/>
+                <w:sz w:val="18"/>
+                <w:szCs w:val="28"/>
+              </w:rPr>
+              <w:t>原本</w:t>
+            </w:r>
+            <w:r>
+              <w:rPr>
+                <w:rFonts w:ascii="微软雅黑" w:eastAsia="微软雅黑" w:hAnsi="微软雅黑" w:hint="eastAsia"/>
+                <w:b/>
+                <w:sz w:val="18"/>
+                <w:szCs w:val="28"/>
+              </w:rPr>
+              <w:t>课程设计</w:t>
+            </w:r>
+          </w:p>
+        </w:tc>
+        <w:tc>
+          <w:tcPr>
+            <w:tcW w:w="2368" w:type="dxa"/>
+          </w:tcPr>
+          <w:p>
+            <w:pPr>
+              <w:jc w:val="left"/>
+              <w:rPr>
+                <w:rFonts w:ascii="微软雅黑" w:eastAsia="微软雅黑" w:hAnsi="微软雅黑"/>
+                <w:b/>
+                <w:sz w:val="18"/>
+                <w:szCs w:val="28"/>
+              </w:rPr>
+            </w:pPr>
+            <w:r>
+              <w:rPr>
+                <w:rFonts w:ascii="微软雅黑" w:eastAsia="微软雅黑" w:hAnsi="微软雅黑" w:hint="eastAsia"/>
+                <w:b/>
+                <w:sz w:val="18"/>
+                <w:szCs w:val="28"/>
+              </w:rPr>
+              <w:t>1.</w:t>
+            </w:r>
+            <w:r>
+              <w:rPr>
+                <w:rFonts w:ascii="微软雅黑" w:eastAsia="微软雅黑" w:hAnsi="微软雅黑" w:hint="eastAsia"/>
+                <w:b/>
+                <w:sz w:val="18"/>
+                <w:szCs w:val="28"/>
+              </w:rPr>
+              <w:t>包重命名</w:t>
+            </w:r>
+            <w:r>
+              <w:rPr>
+                <w:rFonts w:ascii="微软雅黑" w:eastAsia="微软雅黑" w:hAnsi="微软雅黑" w:hint="eastAsia"/>
+                <w:b/>
+                <w:sz w:val="18"/>
+                <w:szCs w:val="28"/>
+              </w:rPr>
+              <w:t>出现字符格式问题</w:t>
+            </w:r>
           </w:p>
           <w:p>
             <w:pPr>
@@ -1775,31 +2031,51 @@
               </w:rPr>
               <w:t>2.</w:t>
             </w:r>
-          </w:p>
-          <w:p>
-            <w:pPr>
-              <w:jc w:val="left"/>
-              <w:rPr>
-                <w:rFonts w:ascii="微软雅黑" w:eastAsia="微软雅黑" w:hAnsi="微软雅黑"/>
-                <w:b/>
-                <w:sz w:val="18"/>
-                <w:szCs w:val="28"/>
-              </w:rPr>
-            </w:pPr>
-            <w:r>
-              <w:rPr>
-                <w:rFonts w:ascii="微软雅黑" w:eastAsia="微软雅黑" w:hAnsi="微软雅黑" w:hint="eastAsia"/>
-                <w:b/>
-                <w:sz w:val="18"/>
-                <w:szCs w:val="28"/>
-              </w:rPr>
-              <w:t>3.</w:t>
-            </w:r>
-          </w:p>
-        </w:tc>
-        <w:tc>
-          <w:tcPr>
-            <w:tcW w:w="2368" w:type="dxa"/>
+            <w:r>
+              <w:rPr>
+                <w:rFonts w:ascii="微软雅黑" w:eastAsia="微软雅黑" w:hAnsi="微软雅黑" w:hint="eastAsia"/>
+                <w:b/>
+                <w:sz w:val="18"/>
+                <w:szCs w:val="28"/>
+              </w:rPr>
+              <w:t>开发</w:t>
+            </w:r>
+            <w:proofErr w:type="gramStart"/>
+            <w:r>
+              <w:rPr>
+                <w:rFonts w:ascii="微软雅黑" w:eastAsia="微软雅黑" w:hAnsi="微软雅黑" w:hint="eastAsia"/>
+                <w:b/>
+                <w:sz w:val="18"/>
+                <w:szCs w:val="28"/>
+              </w:rPr>
+              <w:t>者模式</w:t>
+            </w:r>
+            <w:proofErr w:type="gramEnd"/>
+            <w:r>
+              <w:rPr>
+                <w:rFonts w:ascii="微软雅黑" w:eastAsia="微软雅黑" w:hAnsi="微软雅黑" w:hint="eastAsia"/>
+                <w:b/>
+                <w:sz w:val="18"/>
+                <w:szCs w:val="28"/>
+              </w:rPr>
+              <w:t>需要一直保持打开</w:t>
+            </w:r>
+          </w:p>
+          <w:p>
+            <w:pPr>
+              <w:jc w:val="left"/>
+              <w:rPr>
+                <w:rFonts w:ascii="微软雅黑" w:eastAsia="微软雅黑" w:hAnsi="微软雅黑"/>
+                <w:b/>
+                <w:sz w:val="18"/>
+                <w:szCs w:val="28"/>
+              </w:rPr>
+            </w:pPr>
+          </w:p>
+        </w:tc>
+        <w:tc>
+          <w:tcPr>
+            <w:tcW w:w="2490" w:type="dxa"/>
           </w:tcPr>
           <w:p>
             <w:pPr>
@@ -1820,6 +2096,15 @@
               </w:rPr>
               <w:t>1.</w:t>
             </w:r>
+            <w:r>
+              <w:rPr>
+                <w:rFonts w:ascii="微软雅黑" w:eastAsia="微软雅黑" w:hAnsi="微软雅黑" w:hint="eastAsia"/>
+                <w:b/>
+                <w:sz w:val="18"/>
+                <w:szCs w:val="28"/>
+              </w:rPr>
+              <w:t>需要主动避免实验箱硬件接触不良的问题</w:t>
+            </w:r>
           </w:p>
           <w:p>
             <w:pPr>
@@ -1840,42 +2125,20 @@
               </w:rPr>
               <w:t>2.</w:t>
             </w:r>
-          </w:p>
-          <w:p>
-            <w:pPr>
-              <w:jc w:val="left"/>
-              <w:rPr>
-                <w:rFonts w:ascii="微软雅黑" w:eastAsia="微软雅黑" w:hAnsi="微软雅黑"/>
-                <w:b/>
-                <w:sz w:val="18"/>
-                <w:szCs w:val="28"/>
-              </w:rPr>
-            </w:pPr>
-            <w:r>
-              <w:rPr>
-                <w:rFonts w:ascii="微软雅黑" w:eastAsia="微软雅黑" w:hAnsi="微软雅黑" w:hint="eastAsia"/>
-                <w:b/>
-                <w:sz w:val="18"/>
-                <w:szCs w:val="28"/>
-              </w:rPr>
-              <w:t>3.</w:t>
-            </w:r>
-          </w:p>
-          <w:p>
-            <w:pPr>
-              <w:jc w:val="left"/>
-              <w:rPr>
-                <w:rFonts w:ascii="微软雅黑" w:eastAsia="微软雅黑" w:hAnsi="微软雅黑"/>
-                <w:b/>
-                <w:sz w:val="18"/>
-                <w:szCs w:val="28"/>
-              </w:rPr>
-            </w:pPr>
-          </w:p>
-        </w:tc>
-        <w:tc>
-          <w:tcPr>
-            <w:tcW w:w="2490" w:type="dxa"/>
+            <w:r>
+              <w:rPr>
+                <w:rFonts w:ascii="微软雅黑" w:eastAsia="微软雅黑" w:hAnsi="微软雅黑" w:hint="eastAsia"/>
+                <w:b/>
+                <w:sz w:val="18"/>
+                <w:szCs w:val="28"/>
+              </w:rPr>
+              <w:t>应该更多地预习，并且合作分析课程设计的整体流程和步骤</w:t>
+            </w:r>
+          </w:p>
+        </w:tc>
+        <w:tc>
+          <w:tcPr>
+            <w:tcW w:w="2661" w:type="dxa"/>
           </w:tcPr>
           <w:p>
             <w:pPr>
@@ -1896,6 +2159,15 @@
               </w:rPr>
               <w:t>1.</w:t>
             </w:r>
+            <w:r>
+              <w:rPr>
+                <w:rFonts w:ascii="微软雅黑" w:eastAsia="微软雅黑" w:hAnsi="微软雅黑" w:hint="eastAsia"/>
+                <w:b/>
+                <w:sz w:val="18"/>
+                <w:szCs w:val="28"/>
+              </w:rPr>
+              <w:t>掌握将安卓程序安装至系统中的方法</w:t>
+            </w:r>
           </w:p>
           <w:p>
             <w:pPr>
@@ -1916,91 +2188,46 @@
               </w:rPr>
               <w:t>2.</w:t>
             </w:r>
-          </w:p>
-          <w:p>
-            <w:pPr>
-              <w:jc w:val="left"/>
-              <w:rPr>
-                <w:rFonts w:ascii="微软雅黑" w:eastAsia="微软雅黑" w:hAnsi="微软雅黑"/>
-                <w:b/>
-                <w:sz w:val="18"/>
-                <w:szCs w:val="28"/>
-              </w:rPr>
-            </w:pPr>
-            <w:r>
-              <w:rPr>
-                <w:rFonts w:ascii="微软雅黑" w:eastAsia="微软雅黑" w:hAnsi="微软雅黑" w:hint="eastAsia"/>
-                <w:b/>
-                <w:sz w:val="18"/>
-                <w:szCs w:val="28"/>
-              </w:rPr>
-              <w:t>3.</w:t>
-            </w:r>
-          </w:p>
-        </w:tc>
-        <w:tc>
-          <w:tcPr>
-            <w:tcW w:w="2661" w:type="dxa"/>
-          </w:tcPr>
-          <w:p>
-            <w:pPr>
-              <w:jc w:val="left"/>
-              <w:rPr>
-                <w:rFonts w:ascii="微软雅黑" w:eastAsia="微软雅黑" w:hAnsi="微软雅黑"/>
-                <w:b/>
-                <w:sz w:val="18"/>
-                <w:szCs w:val="28"/>
-              </w:rPr>
-            </w:pPr>
-            <w:r>
-              <w:rPr>
-                <w:rFonts w:ascii="微软雅黑" w:eastAsia="微软雅黑" w:hAnsi="微软雅黑" w:hint="eastAsia"/>
-                <w:b/>
-                <w:sz w:val="18"/>
-                <w:szCs w:val="28"/>
-              </w:rPr>
-              <w:t>1.</w:t>
-            </w:r>
-          </w:p>
-          <w:p>
-            <w:pPr>
-              <w:jc w:val="left"/>
-              <w:rPr>
-                <w:rFonts w:ascii="微软雅黑" w:eastAsia="微软雅黑" w:hAnsi="微软雅黑"/>
-                <w:b/>
-                <w:sz w:val="18"/>
-                <w:szCs w:val="28"/>
-              </w:rPr>
-            </w:pPr>
-            <w:r>
-              <w:rPr>
-                <w:rFonts w:ascii="微软雅黑" w:eastAsia="微软雅黑" w:hAnsi="微软雅黑" w:hint="eastAsia"/>
-                <w:b/>
-                <w:sz w:val="18"/>
-                <w:szCs w:val="28"/>
-              </w:rPr>
-              <w:t>2.</w:t>
-            </w:r>
-          </w:p>
-          <w:p>
-            <w:pPr>
-              <w:jc w:val="left"/>
-              <w:rPr>
-                <w:rFonts w:ascii="微软雅黑" w:eastAsia="微软雅黑" w:hAnsi="微软雅黑"/>
-                <w:b/>
-                <w:sz w:val="18"/>
-                <w:szCs w:val="28"/>
-              </w:rPr>
-            </w:pPr>
-            <w:r>
-              <w:rPr>
-                <w:rFonts w:ascii="微软雅黑" w:eastAsia="微软雅黑" w:hAnsi="微软雅黑" w:hint="eastAsia"/>
-                <w:b/>
-                <w:sz w:val="18"/>
-                <w:szCs w:val="28"/>
-              </w:rPr>
-              <w:t>3.</w:t>
-            </w:r>
+            <w:r>
+              <w:rPr>
+                <w:rFonts w:ascii="微软雅黑" w:eastAsia="微软雅黑" w:hAnsi="微软雅黑" w:hint="eastAsia"/>
+                <w:b/>
+                <w:sz w:val="18"/>
+                <w:szCs w:val="28"/>
+              </w:rPr>
+              <w:t>根据依赖</w:t>
+            </w:r>
+            <w:proofErr w:type="gramStart"/>
+            <w:r>
+              <w:rPr>
+                <w:rFonts w:ascii="微软雅黑" w:eastAsia="微软雅黑" w:hAnsi="微软雅黑" w:hint="eastAsia"/>
+                <w:b/>
+                <w:sz w:val="18"/>
+                <w:szCs w:val="28"/>
+              </w:rPr>
+              <w:t>包初步</w:t>
+            </w:r>
+            <w:proofErr w:type="gramEnd"/>
+            <w:r>
+              <w:rPr>
+                <w:rFonts w:ascii="微软雅黑" w:eastAsia="微软雅黑" w:hAnsi="微软雅黑" w:hint="eastAsia"/>
+                <w:b/>
+                <w:sz w:val="18"/>
+                <w:szCs w:val="28"/>
+              </w:rPr>
+              <w:t>学习了控制实验箱硬件的控件及对应函数</w:t>
+            </w:r>
+          </w:p>
+          <w:p>
+            <w:pPr>
+              <w:jc w:val="left"/>
+              <w:rPr>
+                <w:rFonts w:ascii="微软雅黑" w:eastAsia="微软雅黑" w:hAnsi="微软雅黑"/>
+                <w:b/>
+                <w:sz w:val="18"/>
+                <w:szCs w:val="28"/>
+              </w:rPr>
+            </w:pPr>
           </w:p>
         </w:tc>
         <w:tc>
@@ -2072,7 +2299,23 @@
                 <w:szCs w:val="28"/>
                 <w:u w:val="single"/>
               </w:rPr>
-              <w:t xml:space="preserve">  </w:t>
+              <w:t xml:space="preserve"> </w:t>
+            </w:r>
+            <w:r>
+              <w:rPr>
+                <w:rFonts w:ascii="微软雅黑" w:eastAsia="微软雅黑" w:hAnsi="微软雅黑" w:hint="eastAsia"/>
+                <w:szCs w:val="28"/>
+                <w:u w:val="single"/>
+              </w:rPr>
+              <w:t>9</w:t>
+            </w:r>
+            <w:r>
+              <w:rPr>
+                <w:rFonts w:ascii="微软雅黑" w:eastAsia="微软雅黑" w:hAnsi="微软雅黑" w:hint="eastAsia"/>
+                <w:szCs w:val="28"/>
+                <w:u w:val="single"/>
+              </w:rPr>
+              <w:t xml:space="preserve"> </w:t>
             </w:r>
             <w:r>
               <w:rPr>
@@ -2087,7 +2330,23 @@
                 <w:szCs w:val="28"/>
                 <w:u w:val="single"/>
               </w:rPr>
-              <w:t xml:space="preserve">  </w:t>
+              <w:t xml:space="preserve"> </w:t>
+            </w:r>
+            <w:r>
+              <w:rPr>
+                <w:rFonts w:ascii="微软雅黑" w:eastAsia="微软雅黑" w:hAnsi="微软雅黑" w:hint="eastAsia"/>
+                <w:szCs w:val="28"/>
+                <w:u w:val="single"/>
+              </w:rPr>
+              <w:t>2</w:t>
+            </w:r>
+            <w:r>
+              <w:rPr>
+                <w:rFonts w:ascii="微软雅黑" w:eastAsia="微软雅黑" w:hAnsi="微软雅黑" w:hint="eastAsia"/>
+                <w:szCs w:val="28"/>
+                <w:u w:val="single"/>
+              </w:rPr>
+              <w:t xml:space="preserve"> </w:t>
             </w:r>
             <w:r>
               <w:rPr>
@@ -2332,6 +2591,15 @@
               </w:rPr>
               <w:t>1.</w:t>
             </w:r>
+            <w:r>
+              <w:rPr>
+                <w:rFonts w:ascii="微软雅黑" w:eastAsia="微软雅黑" w:hAnsi="微软雅黑" w:hint="eastAsia"/>
+                <w:b/>
+                <w:sz w:val="18"/>
+                <w:szCs w:val="28"/>
+              </w:rPr>
+              <w:t>学习去年优秀车灯案例</w:t>
+            </w:r>
           </w:p>
           <w:p>
             <w:pPr>
@@ -2472,6 +2740,15 @@
                 <w:szCs w:val="28"/>
               </w:rPr>
               <w:t>1.</w:t>
+            </w:r>
+            <w:r>
+              <w:rPr>
+                <w:rFonts w:ascii="微软雅黑" w:eastAsia="微软雅黑" w:hAnsi="微软雅黑" w:hint="eastAsia"/>
+                <w:b/>
+                <w:sz w:val="18"/>
+                <w:szCs w:val="28"/>
+              </w:rPr>
+              <w:t>需要重点关注对象分析及其和系统间的耦合度</w:t>
             </w:r>
           </w:p>
           <w:p>
@@ -4928,9 +5205,59 @@
 </w:document>
 </file>
 
+<file path=word/endnotes.xml><?xml version="1.0" encoding="utf-8"?>
+<w:endnotes xmlns:wpc="http://schemas.microsoft.com/office/word/2010/wordprocessingCanvas" xmlns:cx="http://schemas.microsoft.com/office/drawing/2014/chartex" xmlns:cx1="http://schemas.microsoft.com/office/drawing/2015/9/8/chartex" xmlns:cx2="http://schemas.microsoft.com/office/drawing/2015/10/21/chartex" xmlns:cx3="http://schemas.microsoft.com/office/drawing/2016/5/9/chartex" xmlns:cx4="http://schemas.microsoft.com/office/drawing/2016/5/10/chartex" xmlns:cx5="http://schemas.microsoft.com/office/drawing/2016/5/11/chartex" xmlns:cx6="http://schemas.microsoft.com/office/drawing/2016/5/12/chartex" xmlns:cx7="http://schemas.microsoft.com/office/drawing/2016/5/13/chartex" xmlns:cx8="http://schemas.microsoft.com/office/drawing/2016/5/14/chartex" xmlns:mc="http://schemas.openxmlformats.org/markup-compatibility/2006" xmlns:aink="http://schemas.microsoft.com/office/drawing/2016/ink" xmlns:am3d="http://schemas.microsoft.com/office/drawing/2017/model3d" xmlns:o="urn:schemas-microsoft-com:office:office" xmlns:r="http://schemas.openxmlformats.org/officeDocument/2006/relationships" xmlns:m="http://schemas.openxmlformats.org/officeDocument/2006/math" xmlns:v="urn:schemas-microsoft-com:vml" xmlns:wp14="http://schemas.microsoft.com/office/word/2010/wordprocessingDrawing" xmlns:wp="http://schemas.openxmlformats.org/drawingml/2006/wordprocessingDrawing" xmlns:w10="urn:schemas-microsoft-com:office:word" xmlns:w="http://schemas.openxmlformats.org/wordprocessingml/2006/main" xmlns:w14="http://schemas.microsoft.com/office/word/2010/wordml" xmlns:w15="http://schemas.microsoft.com/office/word/2012/wordml" xmlns:w16cid="http://schemas.microsoft.com/office/word/2016/wordml/cid" xmlns:w16se="http://schemas.microsoft.com/office/word/2015/wordml/symex" xmlns:wpg="http://schemas.microsoft.com/office/word/2010/wordprocessingGroup" xmlns:wpi="http://schemas.microsoft.com/office/word/2010/wordprocessingInk" xmlns:wne="http://schemas.microsoft.com/office/word/2006/wordml" xmlns:wps="http://schemas.microsoft.com/office/word/2010/wordprocessingShape" mc:Ignorable="w14 w15 w16se w16cid wp14">
+  <w:endnote w:type="separator" w:id="-1">
+    <w:p>
+      <w:r>
+        <w:separator/>
+      </w:r>
+    </w:p>
+  </w:endnote>
+  <w:endnote w:type="continuationSeparator" w:id="0">
+    <w:p>
+      <w:r>
+        <w:continuationSeparator/>
+      </w:r>
+    </w:p>
+  </w:endnote>
+</w:endnotes>
+</file>
+
+<file path=word/footnotes.xml><?xml version="1.0" encoding="utf-8"?>
+<w:footnotes xmlns:wpc="http://schemas.microsoft.com/office/word/2010/wordprocessingCanvas" xmlns:cx="http://schemas.microsoft.com/office/drawing/2014/chartex" xmlns:cx1="http://schemas.microsoft.com/office/drawing/2015/9/8/chartex" xmlns:cx2="http://schemas.microsoft.com/office/drawing/2015/10/21/chartex" xmlns:cx3="http://schemas.microsoft.com/office/drawing/2016/5/9/chartex" xmlns:cx4="http://schemas.microsoft.com/office/drawing/2016/5/10/chartex" xmlns:cx5="http://schemas.microsoft.com/office/drawing/2016/5/11/chartex" xmlns:cx6="http://schemas.microsoft.com/office/drawing/2016/5/12/chartex" xmlns:cx7="http://schemas.microsoft.com/office/drawing/2016/5/13/chartex" xmlns:cx8="http://schemas.microsoft.com/office/drawing/2016/5/14/chartex" xmlns:mc="http://schemas.openxmlformats.org/markup-compatibility/2006" xmlns:aink="http://schemas.microsoft.com/office/drawing/2016/ink" xmlns:am3d="http://schemas.microsoft.com/office/drawing/2017/model3d" xmlns:o="urn:schemas-microsoft-com:office:office" xmlns:r="http://schemas.openxmlformats.org/officeDocument/2006/relationships" xmlns:m="http://schemas.openxmlformats.org/officeDocument/2006/math" xmlns:v="urn:schemas-microsoft-com:vml" xmlns:wp14="http://schemas.microsoft.com/office/word/2010/wordprocessingDrawing" xmlns:wp="http://schemas.openxmlformats.org/drawingml/2006/wordprocessingDrawing" xmlns:w10="urn:schemas-microsoft-com:office:word" xmlns:w="http://schemas.openxmlformats.org/wordprocessingml/2006/main" xmlns:w14="http://schemas.microsoft.com/office/word/2010/wordml" xmlns:w15="http://schemas.microsoft.com/office/word/2012/wordml" xmlns:w16cid="http://schemas.microsoft.com/office/word/2016/wordml/cid" xmlns:w16se="http://schemas.microsoft.com/office/word/2015/wordml/symex" xmlns:wpg="http://schemas.microsoft.com/office/word/2010/wordprocessingGroup" xmlns:wpi="http://schemas.microsoft.com/office/word/2010/wordprocessingInk" xmlns:wne="http://schemas.microsoft.com/office/word/2006/wordml" xmlns:wps="http://schemas.microsoft.com/office/word/2010/wordprocessingShape" mc:Ignorable="w14 w15 w16se w16cid wp14">
+  <w:footnote w:type="separator" w:id="-1">
+    <w:p>
+      <w:r>
+        <w:separator/>
+      </w:r>
+    </w:p>
+  </w:footnote>
+  <w:footnote w:type="continuationSeparator" w:id="0">
+    <w:p>
+      <w:r>
+        <w:continuationSeparator/>
+      </w:r>
+    </w:p>
+  </w:footnote>
+</w:footnotes>
+</file>
+
 <file path=word/numbering.xml><?xml version="1.0" encoding="utf-8"?>
 <w:numbering xmlns:wpc="http://schemas.microsoft.com/office/word/2010/wordprocessingCanvas" xmlns:cx="http://schemas.microsoft.com/office/drawing/2014/chartex" xmlns:cx1="http://schemas.microsoft.com/office/drawing/2015/9/8/chartex" xmlns:cx2="http://schemas.microsoft.com/office/drawing/2015/10/21/chartex" xmlns:cx3="http://schemas.microsoft.com/office/drawing/2016/5/9/chartex" xmlns:cx4="http://schemas.microsoft.com/office/drawing/2016/5/10/chartex" xmlns:cx5="http://schemas.microsoft.com/office/drawing/2016/5/11/chartex" xmlns:cx6="http://schemas.microsoft.com/office/drawing/2016/5/12/chartex" xmlns:cx7="http://schemas.microsoft.com/office/drawing/2016/5/13/chartex" xmlns:cx8="http://schemas.microsoft.com/office/drawing/2016/5/14/chartex" xmlns:mc="http://schemas.openxmlformats.org/markup-compatibility/2006" xmlns:aink="http://schemas.microsoft.com/office/drawing/2016/ink" xmlns:am3d="http://schemas.microsoft.com/office/drawing/2017/model3d" xmlns:o="urn:schemas-microsoft-com:office:office" xmlns:r="http://schemas.openxmlformats.org/officeDocument/2006/relationships" xmlns:m="http://schemas.openxmlformats.org/officeDocument/2006/math" xmlns:v="urn:schemas-microsoft-com:vml" xmlns:wp14="http://schemas.microsoft.com/office/word/2010/wordprocessingDrawing" xmlns:wp="http://schemas.openxmlformats.org/drawingml/2006/wordprocessingDrawing" xmlns:w10="urn:schemas-microsoft-com:office:word" xmlns:w="http://schemas.openxmlformats.org/wordprocessingml/2006/main" xmlns:w14="http://schemas.microsoft.com/office/word/2010/wordml" xmlns:w15="http://schemas.microsoft.com/office/word/2012/wordml" xmlns:w16cid="http://schemas.microsoft.com/office/word/2016/wordml/cid" xmlns:w16se="http://schemas.microsoft.com/office/word/2015/wordml/symex" xmlns:wpg="http://schemas.microsoft.com/office/word/2010/wordprocessingGroup" xmlns:wpi="http://schemas.microsoft.com/office/word/2010/wordprocessingInk" xmlns:wne="http://schemas.microsoft.com/office/word/2006/wordml" xmlns:wps="http://schemas.microsoft.com/office/word/2010/wordprocessingShape" mc:Ignorable="w14 w15 w16se w16cid wp14">
   <w:abstractNum w:abstractNumId="0" w15:restartNumberingAfterBreak="0">
+    <w:nsid w:val="0192F1EE"/>
+    <w:multiLevelType w:val="singleLevel"/>
+    <w:tmpl w:val="0192F1EE"/>
+    <w:lvl w:ilvl="0">
+      <w:start w:val="1"/>
+      <w:numFmt w:val="decimal"/>
+      <w:suff w:val="space"/>
+      <w:lvlText w:val="%1."/>
+      <w:lvlJc w:val="left"/>
+    </w:lvl>
+  </w:abstractNum>
+  <w:abstractNum w:abstractNumId="1" w15:restartNumberingAfterBreak="0">
     <w:nsid w:val="70E96F44"/>
     <w:multiLevelType w:val="hybridMultilevel"/>
     <w:tmpl w:val="573CF8DE"/>
@@ -5020,6 +5347,9 @@
     </w:lvl>
   </w:abstractNum>
   <w:num w:numId="1">
+    <w:abstractNumId w:val="1"/>
+  </w:num>
+  <w:num w:numId="2">
     <w:abstractNumId w:val="0"/>
   </w:num>
 </w:numbering>
@@ -5504,6 +5834,71 @@
       <w:szCs w:val="18"/>
     </w:rPr>
   </w:style>
+  <w:style w:type="paragraph" w:styleId="a7">
+    <w:name w:val="header"/>
+    <w:basedOn w:val="a"/>
+    <w:link w:val="a8"/>
+    <w:uiPriority w:val="99"/>
+    <w:unhideWhenUsed/>
+    <w:rsid w:val="0059304D"/>
+    <w:pPr>
+      <w:pBdr>
+        <w:bottom w:val="single" w:sz="6" w:space="1" w:color="auto"/>
+      </w:pBdr>
+      <w:tabs>
+        <w:tab w:val="center" w:pos="4153"/>
+        <w:tab w:val="right" w:pos="8306"/>
+      </w:tabs>
+      <w:snapToGrid w:val="0"/>
+      <w:jc w:val="center"/>
+    </w:pPr>
+    <w:rPr>
+      <w:sz w:val="18"/>
+      <w:szCs w:val="18"/>
+    </w:rPr>
+  </w:style>
+  <w:style w:type="character" w:customStyle="1" w:styleId="a8">
+    <w:name w:val="页眉 字符"/>
+    <w:basedOn w:val="a0"/>
+    <w:link w:val="a7"/>
+    <w:uiPriority w:val="99"/>
+    <w:rsid w:val="0059304D"/>
+    <w:rPr>
+      <w:sz w:val="18"/>
+      <w:szCs w:val="18"/>
+    </w:rPr>
+  </w:style>
+  <w:style w:type="paragraph" w:styleId="a9">
+    <w:name w:val="footer"/>
+    <w:basedOn w:val="a"/>
+    <w:link w:val="aa"/>
+    <w:uiPriority w:val="99"/>
+    <w:unhideWhenUsed/>
+    <w:rsid w:val="0059304D"/>
+    <w:pPr>
+      <w:tabs>
+        <w:tab w:val="center" w:pos="4153"/>
+        <w:tab w:val="right" w:pos="8306"/>
+      </w:tabs>
+      <w:snapToGrid w:val="0"/>
+      <w:jc w:val="left"/>
+    </w:pPr>
+    <w:rPr>
+      <w:sz w:val="18"/>
+      <w:szCs w:val="18"/>
+    </w:rPr>
+  </w:style>
+  <w:style w:type="character" w:customStyle="1" w:styleId="aa">
+    <w:name w:val="页脚 字符"/>
+    <w:basedOn w:val="a0"/>
+    <w:link w:val="a9"/>
+    <w:uiPriority w:val="99"/>
+    <w:rsid w:val="0059304D"/>
+    <w:rPr>
+      <w:sz w:val="18"/>
+      <w:szCs w:val="18"/>
+    </w:rPr>
+  </w:style>
 </w:styles>
 </file>
 
@@ -5797,7 +6192,7 @@
 </file>
 
 <file path=customXml/itemProps1.xml><?xml version="1.0" encoding="utf-8"?>
-<ds:datastoreItem xmlns:ds="http://schemas.openxmlformats.org/officeDocument/2006/customXml" ds:itemID="{197C074A-FCE6-4869-BF05-61E46B8AB959}">
+<ds:datastoreItem xmlns:ds="http://schemas.openxmlformats.org/officeDocument/2006/customXml" ds:itemID="{D4B5272E-0F28-4B04-A6E6-64FC7E338D89}">
   <ds:schemaRefs>
     <ds:schemaRef ds:uri="http://schemas.openxmlformats.org/officeDocument/2006/bibliography"/>
   </ds:schemaRefs>

</xml_diff>